<commit_message>
Add DFS PROGRAM AND REMOVE ALL THE EXE FILES
</commit_message>
<xml_diff>
--- a/Semester #1/CSMP105-Practical/Module A - Data Structure and Algorithms/Assignment List.docx
+++ b/Semester #1/CSMP105-Practical/Module A - Data Structure and Algorithms/Assignment List.docx
@@ -320,6 +320,208 @@
       </w:pPr>
       <w:r>
         <w:t>(d) Do BFS for computing the shortest distance and the path between a pair of vertices of a directed graph, if one exists.</w:t>
+      </w:r>
+    </w:p>
+    <w:p>
+      <w:pPr>
+        <w:spacing w:after="0" w:line="360" w:lineRule="auto"/>
+      </w:pPr>
+    </w:p>
+    <w:p>
+      <w:pPr>
+        <w:spacing w:after="0" w:line="360" w:lineRule="auto"/>
+      </w:pPr>
+    </w:p>
+    <w:p>
+      <w:pPr>
+        <w:spacing w:after="0" w:line="360" w:lineRule="auto"/>
+      </w:pPr>
+      <w:r>
+        <w:t>09/11/2023</w:t>
+      </w:r>
+    </w:p>
+    <w:p>
+      <w:pPr>
+        <w:spacing w:after="0" w:line="360" w:lineRule="auto"/>
+      </w:pPr>
+    </w:p>
+    <w:p>
+      <w:pPr>
+        <w:spacing w:after="0" w:line="360" w:lineRule="auto"/>
+      </w:pPr>
+    </w:p>
+    <w:p>
+      <w:pPr>
+        <w:spacing w:after="0" w:line="360" w:lineRule="auto"/>
+      </w:pPr>
+      <w:r>
+        <w:t>6. Devise a scheme in computing a polynomial ‘C’ using arrays, where ‘C’ is computed by:</w:t>
+      </w:r>
+    </w:p>
+    <w:p>
+      <w:pPr>
+        <w:spacing w:after="0" w:line="360" w:lineRule="auto"/>
+      </w:pPr>
+    </w:p>
+    <w:p>
+      <w:pPr>
+        <w:spacing w:after="0" w:line="360" w:lineRule="auto"/>
+      </w:pPr>
+      <w:r>
+        <w:t>(a) Adding two polynomials A and B</w:t>
+      </w:r>
+    </w:p>
+    <w:p>
+      <w:pPr>
+        <w:spacing w:after="0" w:line="360" w:lineRule="auto"/>
+      </w:pPr>
+    </w:p>
+    <w:p>
+      <w:pPr>
+        <w:spacing w:after="0" w:line="360" w:lineRule="auto"/>
+      </w:pPr>
+      <w:r>
+        <w:t>(b) Subtracting polynomial B from polynomial A</w:t>
+      </w:r>
+    </w:p>
+    <w:p>
+      <w:pPr>
+        <w:spacing w:after="0" w:line="360" w:lineRule="auto"/>
+      </w:pPr>
+    </w:p>
+    <w:p>
+      <w:pPr>
+        <w:spacing w:after="0" w:line="360" w:lineRule="auto"/>
+      </w:pPr>
+      <w:r>
+        <w:t>(c) Multiplying two polynomials A and B</w:t>
+      </w:r>
+    </w:p>
+    <w:p>
+      <w:pPr>
+        <w:spacing w:after="0" w:line="360" w:lineRule="auto"/>
+      </w:pPr>
+    </w:p>
+    <w:p>
+      <w:pPr>
+        <w:spacing w:after="0" w:line="360" w:lineRule="auto"/>
+      </w:pPr>
+      <w:r>
+        <w:t>(d) Differentiating polynomial A</w:t>
+      </w:r>
+    </w:p>
+    <w:p>
+      <w:pPr>
+        <w:spacing w:after="0" w:line="360" w:lineRule="auto"/>
+      </w:pPr>
+    </w:p>
+    <w:p>
+      <w:pPr>
+        <w:spacing w:after="0" w:line="360" w:lineRule="auto"/>
+      </w:pPr>
+      <w:r>
+        <w:t>7. Devise a scheme to represent a sparse matrix X and transpose this representation of X in lexicographic order.</w:t>
+      </w:r>
+    </w:p>
+    <w:p>
+      <w:pPr>
+        <w:spacing w:after="0" w:line="360" w:lineRule="auto"/>
+      </w:pPr>
+    </w:p>
+    <w:p>
+      <w:pPr>
+        <w:spacing w:after="0" w:line="360" w:lineRule="auto"/>
+      </w:pPr>
+    </w:p>
+    <w:p>
+      <w:pPr>
+        <w:spacing w:after="0" w:line="360" w:lineRule="auto"/>
+      </w:pPr>
+      <w:r>
+        <w:t>23/11/2023</w:t>
+      </w:r>
+    </w:p>
+    <w:p>
+      <w:pPr>
+        <w:spacing w:after="0" w:line="360" w:lineRule="auto"/>
+      </w:pPr>
+    </w:p>
+    <w:p>
+      <w:pPr>
+        <w:spacing w:after="0" w:line="360" w:lineRule="auto"/>
+      </w:pPr>
+    </w:p>
+    <w:p>
+      <w:pPr>
+        <w:spacing w:after="0" w:line="360" w:lineRule="auto"/>
+      </w:pPr>
+      <w:r>
+        <w:t>8. Implement Assignment (6) using dynamic data structure as follows:</w:t>
+      </w:r>
+    </w:p>
+    <w:p>
+      <w:pPr>
+        <w:spacing w:after="0" w:line="360" w:lineRule="auto"/>
+      </w:pPr>
+    </w:p>
+    <w:p>
+      <w:pPr>
+        <w:spacing w:after="0" w:line="360" w:lineRule="auto"/>
+      </w:pPr>
+      <w:r>
+        <w:t>Devise schemes of dynamic data structures to compute a polynomial ‘C’ where ‘C’ is computed by:</w:t>
+      </w:r>
+    </w:p>
+    <w:p>
+      <w:pPr>
+        <w:spacing w:after="0" w:line="360" w:lineRule="auto"/>
+      </w:pPr>
+    </w:p>
+    <w:p>
+      <w:pPr>
+        <w:spacing w:after="0" w:line="360" w:lineRule="auto"/>
+      </w:pPr>
+      <w:r>
+        <w:t>(a) Adding two polynomials A and B,</w:t>
+      </w:r>
+    </w:p>
+    <w:p>
+      <w:pPr>
+        <w:spacing w:after="0" w:line="360" w:lineRule="auto"/>
+      </w:pPr>
+    </w:p>
+    <w:p>
+      <w:pPr>
+        <w:spacing w:after="0" w:line="360" w:lineRule="auto"/>
+      </w:pPr>
+      <w:r>
+        <w:t>(b) Subtracting polynomial B from polynomial A,</w:t>
+      </w:r>
+    </w:p>
+    <w:p>
+      <w:pPr>
+        <w:spacing w:after="0" w:line="360" w:lineRule="auto"/>
+      </w:pPr>
+    </w:p>
+    <w:p>
+      <w:pPr>
+        <w:spacing w:after="0" w:line="360" w:lineRule="auto"/>
+      </w:pPr>
+      <w:r>
+        <w:t>(c) Multiplying two polynomials A and B,</w:t>
+      </w:r>
+    </w:p>
+    <w:p>
+      <w:pPr>
+        <w:spacing w:after="0" w:line="360" w:lineRule="auto"/>
+      </w:pPr>
+    </w:p>
+    <w:p>
+      <w:pPr>
+        <w:spacing w:after="0" w:line="360" w:lineRule="auto"/>
+      </w:pPr>
+      <w:r>
+        <w:t>(d) Differentiating polynomial A.</w:t>
       </w:r>
     </w:p>
     <w:sectPr>
@@ -1054,4 +1256,16 @@
   <a:objectDefaults/>
   <a:extraClrSchemeLst/>
 </a:theme>
+</file>
+
+<file path=customXml/item1.xml><?xml version="1.0" encoding="utf-8"?>
+<b:Sources xmlns:b="http://schemas.openxmlformats.org/officeDocument/2006/bibliography" xmlns="http://schemas.openxmlformats.org/officeDocument/2006/bibliography" SelectedStyle="\APASixthEditionOfficeOnline.xsl" StyleName="APA" Version="6"/>
+</file>
+
+<file path=customXml/itemProps1.xml><?xml version="1.0" encoding="utf-8"?>
+<ds:datastoreItem xmlns:ds="http://schemas.openxmlformats.org/officeDocument/2006/customXml" ds:itemID="{90CF01ED-76CE-4DB2-A938-11A12C8B555D}">
+  <ds:schemaRefs>
+    <ds:schemaRef ds:uri="http://schemas.openxmlformats.org/officeDocument/2006/bibliography"/>
+  </ds:schemaRefs>
+</ds:datastoreItem>
 </file>
</xml_diff>